<commit_message>
added info necessary for splitting proceedings, getting page count for each paper
</commit_message>
<xml_diff>
--- a/2016_Proceedings_ISMIR/external/03_Imprint.docx
+++ b/2016_Proceedings_ISMIR/external/03_Imprint.docx
@@ -390,6 +390,15 @@
           <w:rtl w:val="0"/>
         </w:rPr>
         <w:t xml:space="preserve">Justin Salamon</w:t>
+      </w:r>
+      <w:r>
+        <w:rPr>
+          <w:rFonts w:ascii="TimesNewRoman" w:cs="TimesNewRoman" w:eastAsia="TimesNewRoman" w:hAnsi="TimesNewRoman"/>
+          <w:sz w:val="24"/>
+          <w:szCs w:val="24"/>
+          <w:rtl w:val="0"/>
+        </w:rPr>
+        <w:t xml:space="preserve"> and Claudia Henao</w:t>
       </w:r>
       <w:r>
         <w:rPr>

</xml_diff>